<commit_message>
Docx: mejora procesamiento de tablas, no ignorando las celdas que no tienen texto, y usando el tag "p" para celdas con varios párrafos.
</commit_message>
<xml_diff>
--- a/epubcreator/test/converters/docx/data/table.docx
+++ b/epubcreator/test/converters/docx/data/table.docx
@@ -860,6 +860,93 @@
         <w:t>.</w:t>
       </w:r>
     </w:p>
+    <w:p>
+      <w:r>
+        <w:t>Tabla con celdas sin texto y con varios párrafos:</w:t>
+      </w:r>
+    </w:p>
+    <w:tbl>
+      <w:tblPr>
+        <w:tblStyle w:val="Tablaconcuadrcula"/>
+        <w:tblW w:w="0" w:type="auto"/>
+        <w:tblLook w:val="04A0" w:firstRow="1" w:lastRow="0" w:firstColumn="1" w:lastColumn="0" w:noHBand="0" w:noVBand="1"/>
+      </w:tblPr>
+      <w:tblGrid>
+        <w:gridCol w:w="2992"/>
+        <w:gridCol w:w="2993"/>
+        <w:gridCol w:w="2993"/>
+      </w:tblGrid>
+      <w:tr>
+        <w:tc>
+          <w:tcPr>
+            <w:tcW w:w="2992" w:type="dxa"/>
+          </w:tcPr>
+          <w:p/>
+        </w:tc>
+        <w:tc>
+          <w:tcPr>
+            <w:tcW w:w="2993" w:type="dxa"/>
+          </w:tcPr>
+          <w:p>
+            <w:r>
+              <w:t>La celda a la izquierda y derecha no tiene texto.</w:t>
+            </w:r>
+          </w:p>
+        </w:tc>
+        <w:tc>
+          <w:tcPr>
+            <w:tcW w:w="2993" w:type="dxa"/>
+          </w:tcPr>
+          <w:p/>
+        </w:tc>
+      </w:tr>
+      <w:tr>
+        <w:tc>
+          <w:tcPr>
+            <w:tcW w:w="2992" w:type="dxa"/>
+          </w:tcPr>
+          <w:p>
+            <w:r>
+              <w:t>Primer párrafo de la celda.</w:t>
+            </w:r>
+          </w:p>
+          <w:p>
+            <w:r>
+              <w:t>Segundo párrafo la celda.</w:t>
+            </w:r>
+          </w:p>
+          <w:p>
+            <w:r>
+              <w:t>Tercer párrafo de la celda.</w:t>
+            </w:r>
+          </w:p>
+        </w:tc>
+        <w:tc>
+          <w:tcPr>
+            <w:tcW w:w="2993" w:type="dxa"/>
+          </w:tcPr>
+          <w:p/>
+        </w:tc>
+        <w:tc>
+          <w:tcPr>
+            <w:tcW w:w="2993" w:type="dxa"/>
+          </w:tcPr>
+          <w:p>
+            <w:r>
+              <w:t>La celda central de esta fila no tiene texto.</w:t>
+            </w:r>
+          </w:p>
+          <w:p>
+            <w:r>
+              <w:t>Esto es otro párrafo.</w:t>
+            </w:r>
+            <w:bookmarkStart w:id="0" w:name="_GoBack"/>
+            <w:bookmarkEnd w:id="0"/>
+          </w:p>
+        </w:tc>
+      </w:tr>
+    </w:tbl>
+    <w:p/>
     <w:sectPr>
       <w:pgSz w:w="12240" w:h="15840"/>
       <w:pgMar w:top="1417" w:right="1701" w:bottom="1417" w:left="1701" w:header="708" w:footer="708" w:gutter="0"/>
@@ -1029,8 +1116,6 @@
       <w:r>
         <w:t>Párrafo normal.</w:t>
       </w:r>
-      <w:bookmarkStart w:id="0" w:name="_GoBack"/>
-      <w:bookmarkEnd w:id="0"/>
     </w:p>
   </w:footnote>
 </w:footnotes>
@@ -1914,7 +1999,7 @@
 </file>
 
 <file path=customXml/itemProps1.xml><?xml version="1.0" encoding="utf-8"?>
-<ds:datastoreItem xmlns:ds="http://schemas.openxmlformats.org/officeDocument/2006/customXml" ds:itemID="{746E130A-99A9-41DE-8EE8-975418CD246E}">
+<ds:datastoreItem xmlns:ds="http://schemas.openxmlformats.org/officeDocument/2006/customXml" ds:itemID="{901BDF84-F72A-4A65-BA46-82A922DD0DEC}">
   <ds:schemaRefs>
     <ds:schemaRef ds:uri="http://schemas.openxmlformats.org/officeDocument/2006/bibliography"/>
   </ds:schemaRefs>

</xml_diff>